<commit_message>
Projektauftrag.docx mit allen Unterschrften fertiggestellt.
</commit_message>
<xml_diff>
--- a/Dokumente/Projektauftrag.docx
+++ b/Dokumente/Projektauftrag.docx
@@ -52,8 +52,33 @@
           <w:sz w:val="48"/>
           <w:szCs w:val="48"/>
         </w:rPr>
-        <w:t>Michael Lang, Lisa Strebl, Mario Weisi</w:t>
-      </w:r>
+        <w:t xml:space="preserve">Michael Lang, Lisa </w:t>
+      </w:r>
+      <w:proofErr w:type="spellStart"/>
+      <w:r>
+        <w:rPr>
+          <w:sz w:val="48"/>
+          <w:szCs w:val="48"/>
+        </w:rPr>
+        <w:t>Strebl</w:t>
+      </w:r>
+      <w:proofErr w:type="spellEnd"/>
+      <w:r>
+        <w:rPr>
+          <w:sz w:val="48"/>
+          <w:szCs w:val="48"/>
+        </w:rPr>
+        <w:t xml:space="preserve">, Mario </w:t>
+      </w:r>
+      <w:proofErr w:type="spellStart"/>
+      <w:r>
+        <w:rPr>
+          <w:sz w:val="48"/>
+          <w:szCs w:val="48"/>
+        </w:rPr>
+        <w:t>Weisi</w:t>
+      </w:r>
+      <w:proofErr w:type="spellEnd"/>
     </w:p>
     <w:p>
       <w:pPr>
@@ -709,8 +734,17 @@
           <w:sz w:val="24"/>
           <w:szCs w:val="24"/>
         </w:rPr>
-        <w:t>Mag. Monika Auböck</w:t>
-      </w:r>
+        <w:t xml:space="preserve">Mag. Monika </w:t>
+      </w:r>
+      <w:proofErr w:type="spellStart"/>
+      <w:r>
+        <w:rPr>
+          <w:sz w:val="24"/>
+          <w:szCs w:val="24"/>
+        </w:rPr>
+        <w:t>Auböck</w:t>
+      </w:r>
+      <w:proofErr w:type="spellEnd"/>
     </w:p>
     <w:p>
       <w:pPr>
@@ -808,6 +842,7 @@
           <w:szCs w:val="24"/>
         </w:rPr>
       </w:pPr>
+      <w:proofErr w:type="spellStart"/>
       <w:r>
         <w:rPr>
           <w:sz w:val="24"/>
@@ -815,6 +850,7 @@
         </w:rPr>
         <w:t>WienerMittelSchule</w:t>
       </w:r>
+      <w:proofErr w:type="spellEnd"/>
     </w:p>
     <w:p>
       <w:pPr>
@@ -824,12 +860,21 @@
           <w:szCs w:val="24"/>
         </w:rPr>
       </w:pPr>
-      <w:r>
-        <w:rPr>
-          <w:sz w:val="24"/>
-          <w:szCs w:val="24"/>
-        </w:rPr>
-        <w:t>Contiweg 1</w:t>
+      <w:proofErr w:type="spellStart"/>
+      <w:r>
+        <w:rPr>
+          <w:sz w:val="24"/>
+          <w:szCs w:val="24"/>
+        </w:rPr>
+        <w:t>Contiweg</w:t>
+      </w:r>
+      <w:proofErr w:type="spellEnd"/>
+      <w:r>
+        <w:rPr>
+          <w:sz w:val="24"/>
+          <w:szCs w:val="24"/>
+        </w:rPr>
+        <w:t xml:space="preserve"> 1</w:t>
       </w:r>
     </w:p>
     <w:p>
@@ -881,7 +926,23 @@
           <w:sz w:val="24"/>
           <w:szCs w:val="24"/>
         </w:rPr>
-        <w:t>Durch die Erstellung einer neuen Homepage soll es bestimmten Personen ermöglicht werden, die Homepage mit wenig Aufwand auf dem neuesten Stand zu halten. Weiteres soll ein Anmeldesystem für die einfache Verwaltung von Kursen der ContiUni implementiert werden.</w:t>
+        <w:t xml:space="preserve">Durch die Erstellung einer neuen Homepage soll es bestimmten Personen ermöglicht werden, die Homepage mit wenig Aufwand auf dem neuesten Stand zu halten. Weiteres soll ein Anmeldesystem für die einfache Verwaltung von Kursen der </w:t>
+      </w:r>
+      <w:proofErr w:type="spellStart"/>
+      <w:r>
+        <w:rPr>
+          <w:sz w:val="24"/>
+          <w:szCs w:val="24"/>
+        </w:rPr>
+        <w:t>ContiUni</w:t>
+      </w:r>
+      <w:proofErr w:type="spellEnd"/>
+      <w:r>
+        <w:rPr>
+          <w:sz w:val="24"/>
+          <w:szCs w:val="24"/>
+        </w:rPr>
+        <w:t xml:space="preserve"> implementiert werden.</w:t>
       </w:r>
     </w:p>
     <w:p>
@@ -1004,8 +1065,17 @@
           <w:sz w:val="24"/>
           <w:szCs w:val="24"/>
         </w:rPr>
-        <w:t>s Anmeldesystem für die ContiUNI</w:t>
-      </w:r>
+        <w:t xml:space="preserve">s Anmeldesystem für die </w:t>
+      </w:r>
+      <w:proofErr w:type="spellStart"/>
+      <w:r>
+        <w:rPr>
+          <w:sz w:val="24"/>
+          <w:szCs w:val="24"/>
+        </w:rPr>
+        <w:t>ContiUNI</w:t>
+      </w:r>
+      <w:proofErr w:type="spellEnd"/>
       <w:r>
         <w:rPr>
           <w:sz w:val="24"/>
@@ -1107,8 +1177,6 @@
         </w:rPr>
         <w:t>Erfolgskriterien:</w:t>
       </w:r>
-      <w:bookmarkStart w:id="0" w:name="_GoBack"/>
-      <w:bookmarkEnd w:id="0"/>
     </w:p>
     <w:p>
       <w:pPr>
@@ -1177,22 +1245,54 @@
           <w:sz w:val="24"/>
           <w:szCs w:val="24"/>
         </w:rPr>
-        <w:t xml:space="preserve">Zu Beginn wird eine neue Homepage mit der Joomla Version 3.1.5 erstellt. Die Homepage soll nur dazu dienen um Informationen für Interessenten zur Verfügung zu stellen. </w:t>
-      </w:r>
-    </w:p>
-    <w:p>
-      <w:pPr>
-        <w:rPr>
-          <w:sz w:val="24"/>
-          <w:szCs w:val="24"/>
-        </w:rPr>
-      </w:pPr>
-      <w:r>
-        <w:rPr>
-          <w:sz w:val="24"/>
-          <w:szCs w:val="24"/>
-        </w:rPr>
-        <w:t xml:space="preserve">Anschließend wird ein Anmeldesystem für Kurse der ContiUNI erstellt. Dabei wird ein Datenbanksystem entwickelt um die Kursdaten und Schülerdaten zu verwalten. Daraufhin wird eine Grafische Oberfläche erstellt um diese Daten für die Administratoren und Schüler in verschiedenen Ansichten darzustellen. </w:t>
+        <w:t xml:space="preserve">Zu Beginn wird eine neue Homepage mit der </w:t>
+      </w:r>
+      <w:proofErr w:type="spellStart"/>
+      <w:r>
+        <w:rPr>
+          <w:sz w:val="24"/>
+          <w:szCs w:val="24"/>
+        </w:rPr>
+        <w:t>Joomla</w:t>
+      </w:r>
+      <w:proofErr w:type="spellEnd"/>
+      <w:r>
+        <w:rPr>
+          <w:sz w:val="24"/>
+          <w:szCs w:val="24"/>
+        </w:rPr>
+        <w:t xml:space="preserve"> Version 3.1.5 erstellt. Die Homepage soll nur dazu dienen um Informationen für Interessenten zur Verfügung zu stellen. </w:t>
+      </w:r>
+    </w:p>
+    <w:p>
+      <w:pPr>
+        <w:rPr>
+          <w:sz w:val="24"/>
+          <w:szCs w:val="24"/>
+        </w:rPr>
+      </w:pPr>
+      <w:r>
+        <w:rPr>
+          <w:sz w:val="24"/>
+          <w:szCs w:val="24"/>
+        </w:rPr>
+        <w:t xml:space="preserve">Anschließend wird ein Anmeldesystem für Kurse der </w:t>
+      </w:r>
+      <w:proofErr w:type="spellStart"/>
+      <w:r>
+        <w:rPr>
+          <w:sz w:val="24"/>
+          <w:szCs w:val="24"/>
+        </w:rPr>
+        <w:t>ContiUNI</w:t>
+      </w:r>
+      <w:proofErr w:type="spellEnd"/>
+      <w:r>
+        <w:rPr>
+          <w:sz w:val="24"/>
+          <w:szCs w:val="24"/>
+        </w:rPr>
+        <w:t xml:space="preserve"> erstellt. Dabei wird ein Datenbanksystem entwickelt um die Kursdaten und Schülerdaten zu verwalten. Daraufhin wird eine Grafische Oberfläche erstellt um diese Daten für die Administratoren und Schüler in verschiedenen Ansichten darzustellen. </w:t>
       </w:r>
     </w:p>
     <w:p>
@@ -1457,10 +1557,18 @@
           </w:tcPr>
           <w:p>
             <w:r>
-              <w:t>Alle Plugi</w:t>
+              <w:t xml:space="preserve">Alle </w:t>
+            </w:r>
+            <w:proofErr w:type="spellStart"/>
+            <w:r>
+              <w:t>Plugi</w:t>
             </w:r>
             <w:r>
-              <w:t>ns und Module sind an die Homepage angepasst.</w:t>
+              <w:t>ns</w:t>
+            </w:r>
+            <w:proofErr w:type="spellEnd"/>
+            <w:r>
+              <w:t xml:space="preserve"> und Module sind an die Homepage angepasst.</w:t>
             </w:r>
           </w:p>
         </w:tc>
@@ -1735,7 +1843,23 @@
           <w:sz w:val="24"/>
           <w:szCs w:val="24"/>
         </w:rPr>
-        <w:t xml:space="preserve">Lisa Strebl </w:t>
+        <w:t xml:space="preserve">Lisa </w:t>
+      </w:r>
+      <w:proofErr w:type="spellStart"/>
+      <w:r>
+        <w:rPr>
+          <w:sz w:val="24"/>
+          <w:szCs w:val="24"/>
+        </w:rPr>
+        <w:t>Strebl</w:t>
+      </w:r>
+      <w:proofErr w:type="spellEnd"/>
+      <w:r>
+        <w:rPr>
+          <w:sz w:val="24"/>
+          <w:szCs w:val="24"/>
+        </w:rPr>
+        <w:t xml:space="preserve"> </w:t>
       </w:r>
       <w:r>
         <w:rPr>
@@ -1901,12 +2025,21 @@
           <w:szCs w:val="24"/>
         </w:rPr>
       </w:pPr>
-      <w:r>
-        <w:rPr>
-          <w:sz w:val="24"/>
-          <w:szCs w:val="24"/>
-        </w:rPr>
-        <w:t>Joomla Verantwortlicher</w:t>
+      <w:proofErr w:type="spellStart"/>
+      <w:r>
+        <w:rPr>
+          <w:sz w:val="24"/>
+          <w:szCs w:val="24"/>
+        </w:rPr>
+        <w:t>Joomla</w:t>
+      </w:r>
+      <w:proofErr w:type="spellEnd"/>
+      <w:r>
+        <w:rPr>
+          <w:sz w:val="24"/>
+          <w:szCs w:val="24"/>
+        </w:rPr>
+        <w:t xml:space="preserve"> Verantwortlicher</w:t>
       </w:r>
     </w:p>
     <w:p>
@@ -1937,8 +2070,17 @@
           <w:sz w:val="24"/>
           <w:szCs w:val="24"/>
         </w:rPr>
-        <w:t>Lisa Strebl</w:t>
-      </w:r>
+        <w:t xml:space="preserve">Lisa </w:t>
+      </w:r>
+      <w:proofErr w:type="spellStart"/>
+      <w:r>
+        <w:rPr>
+          <w:sz w:val="24"/>
+          <w:szCs w:val="24"/>
+        </w:rPr>
+        <w:t>Strebl</w:t>
+      </w:r>
+      <w:proofErr w:type="spellEnd"/>
       <w:r>
         <w:rPr>
           <w:sz w:val="24"/>
@@ -2011,8 +2153,17 @@
           <w:sz w:val="24"/>
           <w:szCs w:val="24"/>
         </w:rPr>
-        <w:t>Mario Weisi</w:t>
-      </w:r>
+        <w:t xml:space="preserve">Mario </w:t>
+      </w:r>
+      <w:proofErr w:type="spellStart"/>
+      <w:r>
+        <w:rPr>
+          <w:sz w:val="24"/>
+          <w:szCs w:val="24"/>
+        </w:rPr>
+        <w:t>Weisi</w:t>
+      </w:r>
+      <w:proofErr w:type="spellEnd"/>
       <w:r>
         <w:rPr>
           <w:sz w:val="24"/>
@@ -2133,14 +2284,69 @@
           <w:szCs w:val="24"/>
         </w:rPr>
       </w:pPr>
-    </w:p>
-    <w:p>
-      <w:pPr>
-        <w:rPr>
-          <w:sz w:val="24"/>
-          <w:szCs w:val="24"/>
-        </w:rPr>
-      </w:pPr>
+      <w:r>
+        <w:rPr>
+          <w:noProof/>
+          <w:sz w:val="144"/>
+          <w:szCs w:val="144"/>
+          <w:lang w:eastAsia="de-AT"/>
+        </w:rPr>
+        <w:drawing>
+          <wp:anchor distT="0" distB="0" distL="114300" distR="114300" simplePos="0" relativeHeight="251660288" behindDoc="0" locked="0" layoutInCell="1" allowOverlap="1" wp14:anchorId="54A6B813" wp14:editId="1AF09F20">
+            <wp:simplePos x="0" y="0"/>
+            <wp:positionH relativeFrom="column">
+              <wp:posOffset>2776855</wp:posOffset>
+            </wp:positionH>
+            <wp:positionV relativeFrom="paragraph">
+              <wp:posOffset>120650</wp:posOffset>
+            </wp:positionV>
+            <wp:extent cx="1506220" cy="419100"/>
+            <wp:effectExtent l="0" t="0" r="0" b="0"/>
+            <wp:wrapNone/>
+            <wp:docPr id="3" name="Grafik 3"/>
+            <wp:cNvGraphicFramePr>
+              <a:graphicFrameLocks xmlns:a="http://schemas.openxmlformats.org/drawingml/2006/main" noChangeAspect="1"/>
+            </wp:cNvGraphicFramePr>
+            <a:graphic xmlns:a="http://schemas.openxmlformats.org/drawingml/2006/main">
+              <a:graphicData uri="http://schemas.openxmlformats.org/drawingml/2006/picture">
+                <pic:pic xmlns:pic="http://schemas.openxmlformats.org/drawingml/2006/picture">
+                  <pic:nvPicPr>
+                    <pic:cNvPr id="0" name="direktorin.png"/>
+                    <pic:cNvPicPr/>
+                  </pic:nvPicPr>
+                  <pic:blipFill>
+                    <a:blip r:embed="rId10" cstate="print">
+                      <a:extLst>
+                        <a:ext uri="{28A0092B-C50C-407E-A947-70E740481C1C}">
+                          <a14:useLocalDpi xmlns:a14="http://schemas.microsoft.com/office/drawing/2010/main" val="0"/>
+                        </a:ext>
+                      </a:extLst>
+                    </a:blip>
+                    <a:stretch>
+                      <a:fillRect/>
+                    </a:stretch>
+                  </pic:blipFill>
+                  <pic:spPr>
+                    <a:xfrm>
+                      <a:off x="0" y="0"/>
+                      <a:ext cx="1506220" cy="419100"/>
+                    </a:xfrm>
+                    <a:prstGeom prst="rect">
+                      <a:avLst/>
+                    </a:prstGeom>
+                  </pic:spPr>
+                </pic:pic>
+              </a:graphicData>
+            </a:graphic>
+            <wp14:sizeRelH relativeFrom="page">
+              <wp14:pctWidth>0</wp14:pctWidth>
+            </wp14:sizeRelH>
+            <wp14:sizeRelV relativeFrom="page">
+              <wp14:pctHeight>0</wp14:pctHeight>
+            </wp14:sizeRelV>
+          </wp:anchor>
+        </w:drawing>
+      </w:r>
     </w:p>
     <w:p>
       <w:pPr>
@@ -2163,7 +2369,7 @@
           <w:szCs w:val="24"/>
           <w:u w:val="single"/>
         </w:rPr>
-        <w:tab/>
+        <w:t>8.11.2013</w:t>
       </w:r>
       <w:r>
         <w:rPr>
@@ -2312,184 +2518,97 @@
     <w:p>
       <w:pPr>
         <w:rPr>
-          <w:sz w:val="24"/>
-          <w:szCs w:val="24"/>
-        </w:rPr>
-      </w:pPr>
-    </w:p>
-    <w:p>
-      <w:pPr>
-        <w:rPr>
-          <w:sz w:val="24"/>
-          <w:szCs w:val="24"/>
-        </w:rPr>
-      </w:pPr>
-    </w:p>
-    <w:p>
-      <w:pPr>
-        <w:rPr>
-          <w:sz w:val="24"/>
-          <w:szCs w:val="24"/>
-        </w:rPr>
-      </w:pPr>
-    </w:p>
-    <w:p>
-      <w:pPr>
-        <w:rPr>
-          <w:sz w:val="24"/>
-          <w:szCs w:val="24"/>
-          <w:u w:val="single"/>
-        </w:rPr>
-      </w:pPr>
-      <w:r>
-        <w:rPr>
-          <w:sz w:val="24"/>
-          <w:szCs w:val="24"/>
-          <w:u w:val="single"/>
-        </w:rPr>
-        <w:tab/>
-      </w:r>
-      <w:r>
-        <w:rPr>
-          <w:sz w:val="24"/>
-          <w:szCs w:val="24"/>
-          <w:u w:val="single"/>
-        </w:rPr>
-        <w:tab/>
-      </w:r>
-      <w:r>
-        <w:rPr>
-          <w:sz w:val="24"/>
-          <w:szCs w:val="24"/>
-          <w:u w:val="single"/>
-        </w:rPr>
-        <w:tab/>
-      </w:r>
-      <w:r>
-        <w:rPr>
-          <w:sz w:val="24"/>
-          <w:szCs w:val="24"/>
-        </w:rPr>
-        <w:tab/>
-      </w:r>
-      <w:r>
-        <w:rPr>
-          <w:sz w:val="24"/>
-          <w:szCs w:val="24"/>
-          <w:u w:val="single"/>
-        </w:rPr>
-        <w:tab/>
-      </w:r>
-      <w:r>
-        <w:rPr>
-          <w:sz w:val="24"/>
-          <w:szCs w:val="24"/>
-          <w:u w:val="single"/>
-        </w:rPr>
-        <w:tab/>
-      </w:r>
-      <w:r>
-        <w:rPr>
-          <w:sz w:val="24"/>
-          <w:szCs w:val="24"/>
-          <w:u w:val="single"/>
-        </w:rPr>
-        <w:tab/>
-      </w:r>
-      <w:r>
-        <w:rPr>
-          <w:sz w:val="24"/>
-          <w:szCs w:val="24"/>
-        </w:rPr>
-        <w:tab/>
-      </w:r>
-      <w:r>
-        <w:rPr>
-          <w:sz w:val="24"/>
-          <w:szCs w:val="24"/>
-          <w:u w:val="single"/>
-        </w:rPr>
-        <w:tab/>
-      </w:r>
-      <w:r>
-        <w:rPr>
-          <w:sz w:val="24"/>
-          <w:szCs w:val="24"/>
-          <w:u w:val="single"/>
-        </w:rPr>
-        <w:tab/>
-      </w:r>
-      <w:r>
-        <w:rPr>
-          <w:sz w:val="24"/>
-          <w:szCs w:val="24"/>
-          <w:u w:val="single"/>
-        </w:rPr>
-        <w:tab/>
-      </w:r>
-    </w:p>
-    <w:p>
-      <w:pPr>
-        <w:rPr>
-          <w:sz w:val="24"/>
-          <w:szCs w:val="24"/>
-        </w:rPr>
-      </w:pPr>
-      <w:r>
-        <w:rPr>
-          <w:sz w:val="24"/>
-          <w:szCs w:val="24"/>
-        </w:rPr>
-        <w:t>Micheal Lang</w:t>
-      </w:r>
-      <w:r>
-        <w:rPr>
-          <w:sz w:val="24"/>
-          <w:szCs w:val="24"/>
-        </w:rPr>
-        <w:tab/>
-      </w:r>
-      <w:r>
-        <w:rPr>
-          <w:sz w:val="24"/>
-          <w:szCs w:val="24"/>
-        </w:rPr>
-        <w:tab/>
-      </w:r>
-      <w:r>
-        <w:rPr>
-          <w:sz w:val="24"/>
-          <w:szCs w:val="24"/>
-        </w:rPr>
-        <w:tab/>
-        <w:t>Lisa Strebl</w:t>
-      </w:r>
-      <w:r>
-        <w:rPr>
-          <w:sz w:val="24"/>
-          <w:szCs w:val="24"/>
-        </w:rPr>
-        <w:tab/>
-      </w:r>
-      <w:r>
-        <w:rPr>
-          <w:sz w:val="24"/>
-          <w:szCs w:val="24"/>
-        </w:rPr>
-        <w:tab/>
-      </w:r>
-      <w:r>
-        <w:rPr>
-          <w:sz w:val="24"/>
-          <w:szCs w:val="24"/>
-        </w:rPr>
-        <w:tab/>
-        <w:t>Mario Weisi</w:t>
-      </w:r>
+          <w:noProof/>
+          <w:sz w:val="24"/>
+          <w:szCs w:val="24"/>
+          <w:lang w:eastAsia="de-AT"/>
+        </w:rPr>
+      </w:pPr>
+      <w:r>
+        <w:rPr>
+          <w:noProof/>
+          <w:sz w:val="24"/>
+          <w:szCs w:val="24"/>
+          <w:lang w:eastAsia="de-AT"/>
+        </w:rPr>
+        <w:drawing>
+          <wp:anchor distT="0" distB="0" distL="114300" distR="114300" simplePos="0" relativeHeight="251661312" behindDoc="1" locked="0" layoutInCell="1" allowOverlap="1" wp14:anchorId="379FE535" wp14:editId="0C28F667">
+            <wp:simplePos x="0" y="0"/>
+            <wp:positionH relativeFrom="column">
+              <wp:posOffset>-527685</wp:posOffset>
+            </wp:positionH>
+            <wp:positionV relativeFrom="paragraph">
+              <wp:posOffset>119380</wp:posOffset>
+            </wp:positionV>
+            <wp:extent cx="5720715" cy="1356360"/>
+            <wp:effectExtent l="0" t="0" r="0" b="0"/>
+            <wp:wrapTight wrapText="bothSides">
+              <wp:wrapPolygon edited="0">
+                <wp:start x="0" y="0"/>
+                <wp:lineTo x="0" y="21236"/>
+                <wp:lineTo x="21506" y="21236"/>
+                <wp:lineTo x="21506" y="0"/>
+                <wp:lineTo x="0" y="0"/>
+              </wp:wrapPolygon>
+            </wp:wrapTight>
+            <wp:docPr id="5" name="Grafik 5"/>
+            <wp:cNvGraphicFramePr>
+              <a:graphicFrameLocks xmlns:a="http://schemas.openxmlformats.org/drawingml/2006/main" noChangeAspect="1"/>
+            </wp:cNvGraphicFramePr>
+            <a:graphic xmlns:a="http://schemas.openxmlformats.org/drawingml/2006/main">
+              <a:graphicData uri="http://schemas.openxmlformats.org/drawingml/2006/picture">
+                <pic:pic xmlns:pic="http://schemas.openxmlformats.org/drawingml/2006/picture">
+                  <pic:nvPicPr>
+                    <pic:cNvPr id="0" name="EVN055.jpg"/>
+                    <pic:cNvPicPr/>
+                  </pic:nvPicPr>
+                  <pic:blipFill>
+                    <a:blip r:embed="rId11" cstate="print">
+                      <a:extLst>
+                        <a:ext uri="{28A0092B-C50C-407E-A947-70E740481C1C}">
+                          <a14:useLocalDpi xmlns:a14="http://schemas.microsoft.com/office/drawing/2010/main" val="0"/>
+                        </a:ext>
+                      </a:extLst>
+                    </a:blip>
+                    <a:stretch>
+                      <a:fillRect/>
+                    </a:stretch>
+                  </pic:blipFill>
+                  <pic:spPr>
+                    <a:xfrm>
+                      <a:off x="0" y="0"/>
+                      <a:ext cx="5720715" cy="1356360"/>
+                    </a:xfrm>
+                    <a:prstGeom prst="rect">
+                      <a:avLst/>
+                    </a:prstGeom>
+                  </pic:spPr>
+                </pic:pic>
+              </a:graphicData>
+            </a:graphic>
+            <wp14:sizeRelH relativeFrom="page">
+              <wp14:pctWidth>0</wp14:pctWidth>
+            </wp14:sizeRelH>
+            <wp14:sizeRelV relativeFrom="page">
+              <wp14:pctHeight>0</wp14:pctHeight>
+            </wp14:sizeRelV>
+          </wp:anchor>
+        </w:drawing>
+      </w:r>
+    </w:p>
+    <w:p>
+      <w:pPr>
+        <w:rPr>
+          <w:sz w:val="24"/>
+          <w:szCs w:val="24"/>
+        </w:rPr>
+      </w:pPr>
+      <w:bookmarkStart w:id="0" w:name="_GoBack"/>
+      <w:bookmarkEnd w:id="0"/>
     </w:p>
     <w:sectPr>
-      <w:headerReference w:type="default" r:id="rId10"/>
-      <w:footerReference w:type="default" r:id="rId11"/>
+      <w:headerReference w:type="default" r:id="rId12"/>
+      <w:footerReference w:type="default" r:id="rId13"/>
       <w:pgSz w:w="11906" w:h="16838"/>
       <w:pgMar w:top="1417" w:right="1417" w:bottom="1134" w:left="1417" w:header="708" w:footer="708" w:gutter="0"/>
       <w:cols w:space="708"/>
@@ -2550,7 +2669,7 @@
             <w:noProof/>
             <w:lang w:val="de-DE"/>
           </w:rPr>
-          <w:t>3</w:t>
+          <w:t>5</w:t>
         </w:r>
         <w:r>
           <w:fldChar w:fldCharType="end"/>
@@ -2602,8 +2721,21 @@
     </w:r>
     <w:r>
       <w:tab/>
-      <w:t>Michael Lang, Lisa Strebl, Mario Weisi</w:t>
+      <w:t xml:space="preserve">Michael Lang, Lisa </w:t>
     </w:r>
+    <w:proofErr w:type="spellStart"/>
+    <w:r>
+      <w:t>Strebl</w:t>
+    </w:r>
+    <w:proofErr w:type="spellEnd"/>
+    <w:r>
+      <w:t xml:space="preserve">, Mario </w:t>
+    </w:r>
+    <w:proofErr w:type="spellStart"/>
+    <w:r>
+      <w:t>Weisi</w:t>
+    </w:r>
+    <w:proofErr w:type="spellEnd"/>
   </w:p>
 </w:hdr>
 </file>

</xml_diff>